<commit_message>
Feature update: Dashboard Layout Persistence, Persona Editor, Date Sorting, and Developer Tools
</commit_message>
<xml_diff>
--- a/Continuous Vibe Coding.docx
+++ b/Continuous Vibe Coding.docx
@@ -3,8 +3,45 @@
 <w:document xmlns:wpc="http://schemas.microsoft.com/office/word/2010/wordprocessingCanvas" xmlns:cx="http://schemas.microsoft.com/office/drawing/2014/chartex" xmlns:cx1="http://schemas.microsoft.com/office/drawing/2015/9/8/chartex" xmlns:cx2="http://schemas.microsoft.com/office/drawing/2015/10/21/chartex" xmlns:cx3="http://schemas.microsoft.com/office/drawing/2016/5/9/chartex" xmlns:cx4="http://schemas.microsoft.com/office/drawing/2016/5/10/chartex" xmlns:cx5="http://schemas.microsoft.com/office/drawing/2016/5/11/chartex" xmlns:cx6="http://schemas.microsoft.com/office/drawing/2016/5/12/chartex" xmlns:cx7="http://schemas.microsoft.com/office/drawing/2016/5/13/chartex" xmlns:cx8="http://schemas.microsoft.com/office/drawing/2016/5/14/chartex" xmlns:mc="http://schemas.openxmlformats.org/markup-compatibility/2006" xmlns:aink="http://schemas.microsoft.com/office/drawing/2016/ink" xmlns:am3d="http://schemas.microsoft.com/office/drawing/2017/model3d" xmlns:o="urn:schemas-microsoft-com:office:office" xmlns:oel="http://schemas.microsoft.com/office/2019/extlst" xmlns:r="http://schemas.openxmlformats.org/officeDocument/2006/relationships" xmlns:m="http://schemas.openxmlformats.org/officeDocument/2006/math" xmlns:v="urn:schemas-microsoft-com:vml" xmlns:wp14="http://schemas.microsoft.com/office/word/2010/wordprocessingDrawing" xmlns:wp="http://schemas.openxmlformats.org/drawingml/2006/wordprocessingDrawing" xmlns:w10="urn:schemas-microsoft-com:office:word" xmlns:w="http://schemas.openxmlformats.org/wordprocessingml/2006/main" xmlns:w14="http://schemas.microsoft.com/office/word/2010/wordml" xmlns:w15="http://schemas.microsoft.com/office/word/2012/wordml" xmlns:w16cex="http://schemas.microsoft.com/office/word/2018/wordml/cex" xmlns:w16cid="http://schemas.microsoft.com/office/word/2016/wordml/cid" xmlns:w16="http://schemas.microsoft.com/office/word/2018/wordml" xmlns:w16du="http://schemas.microsoft.com/office/word/2023/wordml/word16du" xmlns:w16sdtdh="http://schemas.microsoft.com/office/word/2020/wordml/sdtdatahash" xmlns:w16sdtfl="http://schemas.microsoft.com/office/word/2024/wordml/sdtformatlock" xmlns:w16se="http://schemas.microsoft.com/office/word/2015/wordml/symex" xmlns:wpg="http://schemas.microsoft.com/office/word/2010/wordprocessingGroup" xmlns:wpi="http://schemas.microsoft.com/office/word/2010/wordprocessingInk" xmlns:wne="http://schemas.microsoft.com/office/word/2006/wordml" xmlns:wps="http://schemas.microsoft.com/office/word/2010/wordprocessingShape" mc:Ignorable="w14 w15 w16se w16cid w16 w16cex w16sdtdh w16sdtfl w16du wp14">
   <w:body>
     <w:p>
+      <w:pPr>
+        <w:pStyle w:val="Heading1"/>
+      </w:pPr>
       <w:r>
         <w:t>Date:  30 Nov 2025</w:t>
+      </w:r>
+    </w:p>
+    <w:p/>
+    <w:p>
+      <w:pPr>
+        <w:pStyle w:val="Heading2"/>
+      </w:pPr>
+      <w:r>
+        <w:t>Learner additional features</w:t>
+      </w:r>
+    </w:p>
+    <w:p>
+      <w:r>
+        <w:t>The learner agent should use the highest possible LLM model, i.e. Gemini 3 Pro, for deep learning via user’s CV in (</w:t>
+      </w:r>
+      <w:r>
+        <w:t>C:\AI\</w:t>
+      </w:r>
+      <w:proofErr w:type="spellStart"/>
+      <w:r>
+        <w:t>job_scraper</w:t>
+      </w:r>
+      <w:proofErr w:type="spellEnd"/>
+      <w:r>
+        <w:t>\CV</w:t>
+      </w:r>
+      <w:r>
+        <w:t>) and successful job post that got interview invitation found in (</w:t>
+      </w:r>
+      <w:r>
+        <w:t>C:\AI\job_scraper\Job Interview</w:t>
+      </w:r>
+      <w:r>
+        <w:t>)</w:t>
       </w:r>
     </w:p>
     <w:p/>
@@ -17,35 +54,14 @@
         </w:numPr>
       </w:pPr>
       <w:r>
-        <w:t>Learner additional features</w:t>
+        <w:t xml:space="preserve">UI change in Job Dashboard 1 </w:t>
       </w:r>
     </w:p>
     <w:p>
       <w:r>
-        <w:t>The learner agent should use the highest possible LLM model, i.e. Gemini 3 Pro, for deep learning via user’s CV in (</w:t>
-      </w:r>
-      <w:r>
-        <w:t>C:\AI\</w:t>
-      </w:r>
-      <w:proofErr w:type="spellStart"/>
-      <w:r>
-        <w:t>job_scraper</w:t>
-      </w:r>
-      <w:proofErr w:type="spellEnd"/>
-      <w:r>
-        <w:t>\CV</w:t>
-      </w:r>
-      <w:r>
-        <w:t>) and successful job post that got interview invitation found in (</w:t>
-      </w:r>
-      <w:r>
-        <w:t>C:\AI\job_scraper\Job Interview</w:t>
-      </w:r>
-      <w:r>
-        <w:t>)</w:t>
+        <w:t xml:space="preserve">Current feedback button seems did not save into DB, and user cannot see what they’ve submitted as feedback. </w:t>
       </w:r>
     </w:p>
-    <w:p/>
     <w:p>
       <w:pPr>
         <w:pStyle w:val="ListParagraph"/>
@@ -55,12 +71,23 @@
         </w:numPr>
       </w:pPr>
       <w:r>
-        <w:t xml:space="preserve">UI change in Job Dashboard 1 </w:t>
+        <w:t>UI change in Job Dashboard</w:t>
+      </w:r>
+      <w:r>
+        <w:t xml:space="preserve"> 2</w:t>
       </w:r>
     </w:p>
     <w:p>
       <w:r>
-        <w:t xml:space="preserve">Current feedback button seems did not save into DB, and user cannot see what they’ve submitted as feedback. </w:t>
+        <w:t xml:space="preserve">Each column should have filter for user to filter available options </w:t>
+      </w:r>
+      <w:proofErr w:type="spellStart"/>
+      <w:r>
+        <w:t>t here</w:t>
+      </w:r>
+      <w:proofErr w:type="spellEnd"/>
+      <w:r>
+        <w:t xml:space="preserve">. </w:t>
       </w:r>
     </w:p>
     <w:p>
@@ -72,23 +99,23 @@
         </w:numPr>
       </w:pPr>
       <w:r>
-        <w:t>UI change in Job Dashboard</w:t>
-      </w:r>
-      <w:r>
-        <w:t xml:space="preserve"> 2</w:t>
+        <w:t xml:space="preserve">UI change in Job Dashboard </w:t>
+      </w:r>
+      <w:r>
+        <w:t>3</w:t>
       </w:r>
     </w:p>
     <w:p>
       <w:r>
-        <w:t xml:space="preserve">Each column should have filter for user to filter available options </w:t>
+        <w:t xml:space="preserve">A delete button should allow user to select job to be delete, there should be select all in column header and select each job manually. Those delete should be delete from </w:t>
       </w:r>
       <w:proofErr w:type="spellStart"/>
       <w:r>
-        <w:t>t here</w:t>
+        <w:t>SQLLite</w:t>
       </w:r>
       <w:proofErr w:type="spellEnd"/>
       <w:r>
-        <w:t xml:space="preserve">. </w:t>
+        <w:t xml:space="preserve"> DB too. </w:t>
       </w:r>
     </w:p>
     <w:p>
@@ -100,23 +127,12 @@
         </w:numPr>
       </w:pPr>
       <w:r>
-        <w:t xml:space="preserve">UI change in Job Dashboard </w:t>
-      </w:r>
-      <w:r>
-        <w:t>3</w:t>
+        <w:t>UI change in agent log</w:t>
       </w:r>
     </w:p>
     <w:p>
       <w:r>
-        <w:t xml:space="preserve">A delete button should allow user to select job to be delete, there should be select </w:t>
-      </w:r>
-      <w:proofErr w:type="gramStart"/>
-      <w:r>
-        <w:t>all in</w:t>
-      </w:r>
-      <w:proofErr w:type="gramEnd"/>
-      <w:r>
-        <w:t xml:space="preserve"> column header and select each job manually. Those delete should be delete from </w:t>
+        <w:t xml:space="preserve">A clear button to clear previous agent log. Those should be delete from </w:t>
       </w:r>
       <w:proofErr w:type="spellStart"/>
       <w:r>
@@ -127,6 +143,7 @@
         <w:t xml:space="preserve"> DB too. </w:t>
       </w:r>
     </w:p>
+    <w:p/>
     <w:p>
       <w:pPr>
         <w:pStyle w:val="ListParagraph"/>
@@ -136,28 +153,15 @@
         </w:numPr>
       </w:pPr>
       <w:r>
-        <w:t>UI change in agent log</w:t>
+        <w:t xml:space="preserve">UI change </w:t>
+      </w:r>
+      <w:r>
+        <w:t>&amp; LLM Learner and Evaluator Agent orchestration:</w:t>
       </w:r>
     </w:p>
     <w:p>
       <w:r>
-        <w:t xml:space="preserve">A clear button to clear previous agent log. Those should be </w:t>
-      </w:r>
-      <w:proofErr w:type="gramStart"/>
-      <w:r>
-        <w:t>delete</w:t>
-      </w:r>
-      <w:proofErr w:type="gramEnd"/>
-      <w:r>
-        <w:t xml:space="preserve"> from </w:t>
-      </w:r>
-      <w:proofErr w:type="spellStart"/>
-      <w:r>
-        <w:t>SQLLite</w:t>
-      </w:r>
-      <w:proofErr w:type="spellEnd"/>
-      <w:r>
-        <w:t xml:space="preserve"> DB too. </w:t>
+        <w:t>Also provide a thumb-up  emoji for user to feedback for each job, if user feedback click the thumb up, check if user also type any feedback there. Use LLM to analyse user feedback, then increment LLM reasoning into the reasoning column.</w:t>
       </w:r>
     </w:p>
     <w:p/>
@@ -170,81 +174,12 @@
         </w:numPr>
       </w:pPr>
       <w:r>
-        <w:t xml:space="preserve">UI change </w:t>
-      </w:r>
-      <w:r>
-        <w:t>&amp; LLM Learner and Evaluator Agent orchestration:</w:t>
+        <w:t>Configuration change 1:</w:t>
       </w:r>
     </w:p>
     <w:p>
       <w:r>
-        <w:t>Also provide a thumb-</w:t>
-      </w:r>
-      <w:proofErr w:type="gramStart"/>
-      <w:r>
-        <w:t>up  emoji</w:t>
-      </w:r>
-      <w:proofErr w:type="gramEnd"/>
-      <w:r>
-        <w:t xml:space="preserve"> for user to feedback for each job, if user feedback </w:t>
-      </w:r>
-      <w:proofErr w:type="gramStart"/>
-      <w:r>
-        <w:t>click</w:t>
-      </w:r>
-      <w:proofErr w:type="gramEnd"/>
-      <w:r>
-        <w:t xml:space="preserve"> the thumb up, check if user also type any feedback there. Use LLM to analyse user feedback, then increment LLM reasoning into the reasoning column.</w:t>
-      </w:r>
-    </w:p>
-    <w:p/>
-    <w:p>
-      <w:pPr>
-        <w:pStyle w:val="ListParagraph"/>
-        <w:numPr>
-          <w:ilvl w:val="0"/>
-          <w:numId w:val="1"/>
-        </w:numPr>
-      </w:pPr>
-      <w:r>
-        <w:t>Configuration change 1:</w:t>
-      </w:r>
-    </w:p>
-    <w:p>
-      <w:r>
-        <w:t xml:space="preserve">In configuration page, have a </w:t>
-      </w:r>
-      <w:proofErr w:type="gramStart"/>
-      <w:r>
-        <w:t>fields</w:t>
-      </w:r>
-      <w:proofErr w:type="gramEnd"/>
-      <w:r>
-        <w:t xml:space="preserve"> for user to select how many </w:t>
-      </w:r>
-      <w:proofErr w:type="gramStart"/>
-      <w:r>
-        <w:t>job</w:t>
-      </w:r>
-      <w:proofErr w:type="gramEnd"/>
-      <w:r>
-        <w:t xml:space="preserve"> should be scraper from each source. Default is 60 which mean when job scraper has already </w:t>
-      </w:r>
-      <w:proofErr w:type="gramStart"/>
-      <w:r>
-        <w:t>retrieve</w:t>
-      </w:r>
-      <w:proofErr w:type="gramEnd"/>
-      <w:r>
-        <w:t xml:space="preserve"> 60 jobs, it </w:t>
-      </w:r>
-      <w:proofErr w:type="gramStart"/>
-      <w:r>
-        <w:t>stop</w:t>
-      </w:r>
-      <w:proofErr w:type="gramEnd"/>
-      <w:r>
-        <w:t xml:space="preserve"> </w:t>
+        <w:t xml:space="preserve">In configuration page, have a fields for user to select how many job should be scraper from each source. Default is 60 which mean when job scraper has already retrieve 60 jobs, it stop </w:t>
       </w:r>
       <w:proofErr w:type="spellStart"/>
       <w:r>
@@ -1067,7 +1002,6 @@
     <w:next w:val="Normal"/>
     <w:link w:val="Heading2Char"/>
     <w:uiPriority w:val="9"/>
-    <w:semiHidden/>
     <w:unhideWhenUsed/>
     <w:qFormat/>
     <w:rsid w:val="00C62FBA"/>
@@ -1284,7 +1218,6 @@
     <w:basedOn w:val="DefaultParagraphFont"/>
     <w:link w:val="Heading2"/>
     <w:uiPriority w:val="9"/>
-    <w:semiHidden/>
     <w:rsid w:val="00C62FBA"/>
     <w:rPr>
       <w:rFonts w:asciiTheme="majorHAnsi" w:eastAsiaTheme="majorEastAsia" w:hAnsiTheme="majorHAnsi" w:cstheme="majorBidi"/>

</xml_diff>